<commit_message>
Fixed use case upload buttom
Αφαιρέθηκαν ''κουμπια'' για πιο γενική προσέγγιση, τύπου ο χρήστης επιλέγει ...
</commit_message>
<xml_diff>
--- a/Documents/Use Cape_UploadData.docx
+++ b/Documents/Use Cape_UploadData.docx
@@ -65,31 +65,13 @@
         <w:rPr>
           <w:lang w:val="el-GR"/>
         </w:rPr>
-        <w:t xml:space="preserve">Ο χρήστης πατά το κουμπί </w:t>
-      </w:r>
-      <w:r>
-        <w:rPr>
-          <w:lang w:val="el-GR"/>
-        </w:rPr>
-        <w:t>“</w:t>
-      </w:r>
-      <w:r>
-        <w:t>upload</w:t>
-      </w:r>
-      <w:r>
-        <w:rPr>
-          <w:lang w:val="el-GR"/>
-        </w:rPr>
-        <w:t xml:space="preserve"> </w:t>
-      </w:r>
-      <w:r>
-        <w:t>data</w:t>
-      </w:r>
-      <w:r>
-        <w:rPr>
-          <w:lang w:val="el-GR"/>
-        </w:rPr>
-        <w:t>”</w:t>
+        <w:t>Ο χρήστης</w:t>
+      </w:r>
+      <w:r>
+        <w:rPr>
+          <w:lang w:val="el-GR"/>
+        </w:rPr>
+        <w:t xml:space="preserve"> επιλέγει να ανεβάσει δεδομένα</w:t>
       </w:r>
       <w:r>
         <w:rPr>
@@ -146,7 +128,10 @@
         <w:t xml:space="preserve">Ο χρήστης έχει την επιλογή μεταξύ </w:t>
       </w:r>
       <w:r>
-        <w:t>upload</w:t>
+        <w:rPr>
+          <w:lang w:val="el-GR"/>
+        </w:rPr>
+        <w:t>μεταμόρφωσης</w:t>
       </w:r>
       <w:r>
         <w:rPr>
@@ -155,13 +140,10 @@
         <w:t xml:space="preserve"> αρχείων </w:t>
       </w:r>
       <w:r>
-        <w:t>js</w:t>
-      </w:r>
-      <w:r>
-        <w:t>o</w:t>
-      </w:r>
-      <w:r>
-        <w:t>n</w:t>
+        <w:rPr>
+          <w:lang w:val="el-GR"/>
+        </w:rPr>
+        <w:t>τοποθεσία</w:t>
       </w:r>
       <w:r>
         <w:rPr>
@@ -368,28 +350,19 @@
         <w:rPr>
           <w:lang w:val="el-GR"/>
         </w:rPr>
-        <w:t xml:space="preserve">ει τα </w:t>
-      </w:r>
-      <w:r>
-        <w:t>js</w:t>
-      </w:r>
-      <w:r>
-        <w:t>o</w:t>
-      </w:r>
-      <w:r>
-        <w:t>n</w:t>
-      </w:r>
-      <w:r>
-        <w:rPr>
-          <w:lang w:val="el-GR"/>
-        </w:rPr>
-        <w:t xml:space="preserve"> </w:t>
-      </w:r>
-      <w:r>
-        <w:rPr>
-          <w:lang w:val="el-GR"/>
-        </w:rPr>
-        <w:t>αρχεία του.</w:t>
+        <w:t xml:space="preserve">ει τα αρχεία </w:t>
+      </w:r>
+      <w:r>
+        <w:rPr>
+          <w:lang w:val="el-GR"/>
+        </w:rPr>
+        <w:t xml:space="preserve">τοποθεσίας </w:t>
+      </w:r>
+      <w:r>
+        <w:rPr>
+          <w:lang w:val="el-GR"/>
+        </w:rPr>
+        <w:t>του.</w:t>
       </w:r>
     </w:p>
     <w:p>
@@ -410,13 +383,10 @@
         <w:t xml:space="preserve">Τα αρχεία </w:t>
       </w:r>
       <w:r>
-        <w:t>js</w:t>
-      </w:r>
-      <w:r>
-        <w:t>o</w:t>
-      </w:r>
-      <w:r>
-        <w:t>n</w:t>
+        <w:rPr>
+          <w:lang w:val="el-GR"/>
+        </w:rPr>
+        <w:t>τοποθεσίας</w:t>
       </w:r>
       <w:r>
         <w:rPr>
@@ -656,7 +626,19 @@
         <w:rPr>
           <w:lang w:val="el-GR"/>
         </w:rPr>
-        <w:t>Το ερωτηματολόγια εμφανίζεται στην οθόνη</w:t>
+        <w:t>Το ερωτηματολόγι</w:t>
+      </w:r>
+      <w:r>
+        <w:rPr>
+          <w:lang w:val="el-GR"/>
+        </w:rPr>
+        <w:t>ο</w:t>
+      </w:r>
+      <w:r>
+        <w:rPr>
+          <w:lang w:val="el-GR"/>
+        </w:rPr>
+        <w:t xml:space="preserve"> εμφανίζεται στην οθόνη</w:t>
       </w:r>
       <w:r>
         <w:rPr>
@@ -732,7 +714,19 @@
         <w:rPr>
           <w:lang w:val="el-GR"/>
         </w:rPr>
-        <w:t xml:space="preserve"> όταν ολοκληρώσει το ερωτηματολόγιο πατά το κουμπί «Υποβολή Ερωτηματολογίου».</w:t>
+        <w:t xml:space="preserve"> όταν ολοκληρώσει το ερωτηματολόγιο</w:t>
+      </w:r>
+      <w:r>
+        <w:rPr>
+          <w:lang w:val="el-GR"/>
+        </w:rPr>
+        <w:t xml:space="preserve"> το υποβάλει στο σύστημα</w:t>
+      </w:r>
+      <w:r>
+        <w:rPr>
+          <w:lang w:val="el-GR"/>
+        </w:rPr>
+        <w:t>.</w:t>
       </w:r>
     </w:p>
     <w:p>
@@ -824,6 +818,44 @@
           <w:lang w:val="el-GR"/>
         </w:rPr>
         <w:t>τα υποχρεωτικά πεδία.</w:t>
+      </w:r>
+    </w:p>
+    <w:p>
+      <w:pPr>
+        <w:ind w:left="360"/>
+        <w:rPr>
+          <w:lang w:val="el-GR"/>
+        </w:rPr>
+      </w:pPr>
+      <w:r>
+        <w:rPr>
+          <w:lang w:val="el-GR"/>
+        </w:rPr>
+        <w:t>3.3.3)</w:t>
+      </w:r>
+      <w:r>
+        <w:rPr>
+          <w:lang w:val="el-GR"/>
+        </w:rPr>
+        <w:t xml:space="preserve"> </w:t>
+      </w:r>
+      <w:r>
+        <w:rPr>
+          <w:lang w:val="el-GR"/>
+        </w:rPr>
+        <w:t xml:space="preserve">Το σύστημα μεταβαίνει στο βήμα </w:t>
+      </w:r>
+      <w:r>
+        <w:rPr>
+          <w:lang w:val="el-GR"/>
+        </w:rPr>
+        <w:t>3.2</w:t>
+      </w:r>
+      <w:r>
+        <w:rPr>
+          <w:lang w:val="el-GR"/>
+        </w:rPr>
+        <w:t>.</w:t>
       </w:r>
     </w:p>
     <w:sectPr>

</xml_diff>